<commit_message>
added last slides UFS01
</commit_message>
<xml_diff>
--- a/UFS 01-S.O./simulazione esame.docx
+++ b/UFS 01-S.O./simulazione esame.docx
@@ -947,13 +947,7 @@
         <w:rPr>
           <w:lang w:val="it-IT"/>
         </w:rPr>
-        <w:t xml:space="preserve">Elencare </w:t>
-      </w:r>
-      <w:r>
-        <w:rPr>
-          <w:lang w:val="it-IT"/>
-        </w:rPr>
-        <w:t xml:space="preserve">la page </w:t>
+        <w:t xml:space="preserve">Elencare la page </w:t>
       </w:r>
       <w:proofErr w:type="spellStart"/>
       <w:r>
@@ -1090,13 +1084,7 @@
         <w:rPr>
           <w:lang w:val="it-IT"/>
         </w:rPr>
-        <w:t xml:space="preserve">Elencare i 3 tipi di </w:t>
-      </w:r>
-      <w:r>
-        <w:rPr>
-          <w:lang w:val="it-IT"/>
-        </w:rPr>
-        <w:t xml:space="preserve">Sistemi Operativi </w:t>
+        <w:t xml:space="preserve">Elencare i 3 tipi di Sistemi Operativi </w:t>
       </w:r>
       <w:proofErr w:type="gramStart"/>
       <w:r>
@@ -1169,11 +1157,6 @@
           <w:lang w:val="it-IT"/>
         </w:rPr>
         <w:br/>
-      </w:r>
-      <w:r>
-        <w:rPr>
-          <w:lang w:val="it-IT"/>
-        </w:rPr>
         <w:t>-</w:t>
       </w:r>
     </w:p>
@@ -1305,11 +1288,6 @@
           <w:lang w:val="it-IT"/>
         </w:rPr>
         <w:br/>
-      </w:r>
-      <w:r>
-        <w:rPr>
-          <w:lang w:val="it-IT"/>
-        </w:rPr>
         <w:t>________________________________________________</w:t>
       </w:r>
       <w:r>
@@ -1323,11 +1301,6 @@
           <w:lang w:val="it-IT"/>
         </w:rPr>
         <w:br/>
-      </w:r>
-      <w:r>
-        <w:rPr>
-          <w:lang w:val="it-IT"/>
-        </w:rPr>
         <w:t>________________________________________________</w:t>
       </w:r>
       <w:r>
@@ -1353,13 +1326,7 @@
         <w:rPr>
           <w:lang w:val="it-IT"/>
         </w:rPr>
-        <w:t>D</w:t>
-      </w:r>
-      <w:r>
-        <w:rPr>
-          <w:lang w:val="it-IT"/>
-        </w:rPr>
-        <w:t>escivere</w:t>
+        <w:t>Descivere</w:t>
       </w:r>
       <w:proofErr w:type="spellEnd"/>
       <w:r>
@@ -1378,16 +1345,8 @@
         <w:rPr>
           <w:lang w:val="it-IT"/>
         </w:rPr>
-        <w:t xml:space="preserve"> fra blocchi / cluster e </w:t>
-      </w:r>
-      <w:proofErr w:type="spellStart"/>
-      <w:r>
-        <w:rPr>
-          <w:lang w:val="it-IT"/>
-        </w:rPr>
-        <w:t>file</w:t>
-      </w:r>
-      <w:proofErr w:type="spellEnd"/>
+        <w:t xml:space="preserve"> fra blocchi / cluster e file</w:t>
+      </w:r>
       <w:r>
         <w:rPr>
           <w:lang w:val="it-IT"/>
@@ -1616,13 +1575,7 @@
         <w:rPr>
           <w:lang w:val="it-IT"/>
         </w:rPr>
-        <w:t xml:space="preserve">Elencare </w:t>
-      </w:r>
-      <w:r>
-        <w:rPr>
-          <w:lang w:val="it-IT"/>
-        </w:rPr>
-        <w:t xml:space="preserve">2 tipi di </w:t>
+        <w:t xml:space="preserve">Elencare 2 tipi di </w:t>
       </w:r>
       <w:proofErr w:type="spellStart"/>
       <w:r>
@@ -1683,39 +1636,21 @@
         <w:rPr>
           <w:lang w:val="it-IT"/>
         </w:rPr>
-        <w:t xml:space="preserve">Tipi: </w:t>
-      </w:r>
-      <w:r>
-        <w:rPr>
-          <w:lang w:val="it-IT"/>
-        </w:rPr>
-        <w:t>________________</w:t>
+        <w:t>Tipi: ________________</w:t>
       </w:r>
       <w:proofErr w:type="gramStart"/>
       <w:r>
         <w:rPr>
           <w:lang w:val="it-IT"/>
         </w:rPr>
-        <w:t>_</w:t>
-      </w:r>
-      <w:r>
-        <w:rPr>
-          <w:lang w:val="it-IT"/>
-        </w:rPr>
-        <w:t xml:space="preserve"> .</w:t>
+        <w:t>_ .</w:t>
       </w:r>
       <w:proofErr w:type="gramEnd"/>
       <w:r>
         <w:rPr>
           <w:lang w:val="it-IT"/>
         </w:rPr>
-        <w:t xml:space="preserve">   </w:t>
-      </w:r>
-      <w:r>
-        <w:rPr>
-          <w:lang w:val="it-IT"/>
-        </w:rPr>
-        <w:t>__________________________</w:t>
+        <w:t xml:space="preserve">   __________________________</w:t>
       </w:r>
       <w:r>
         <w:rPr>
@@ -1819,13 +1754,7 @@
         <w:rPr>
           <w:lang w:val="it-IT"/>
         </w:rPr>
-        <w:t xml:space="preserve">Elencare </w:t>
-      </w:r>
-      <w:r>
-        <w:rPr>
-          <w:lang w:val="it-IT"/>
-        </w:rPr>
-        <w:t>le 3 risorse usate da un processo</w:t>
+        <w:t>Elencare le 3 risorse usate da un processo</w:t>
       </w:r>
       <w:r>
         <w:rPr>
@@ -1926,15 +1855,113 @@
       </w:pPr>
       <w:r>
         <w:rPr>
-          <w:lang w:val="it-IT"/>
-        </w:rPr>
-        <w:t xml:space="preserve">Disegnare il </w:t>
-      </w:r>
-      <w:r>
-        <w:rPr>
-          <w:lang w:val="it-IT"/>
-        </w:rPr>
-        <w:t>Layout di un Processo</w:t>
+          <w:noProof/>
+          <w:lang w:val="it-IT"/>
+        </w:rPr>
+        <mc:AlternateContent>
+          <mc:Choice Requires="wps">
+            <w:drawing>
+              <wp:anchor distT="0" distB="0" distL="114300" distR="114300" simplePos="0" relativeHeight="251659264" behindDoc="0" locked="0" layoutInCell="1" allowOverlap="1" wp14:anchorId="127757E2" wp14:editId="7B047388">
+                <wp:simplePos x="0" y="0"/>
+                <wp:positionH relativeFrom="column">
+                  <wp:posOffset>1483018</wp:posOffset>
+                </wp:positionH>
+                <wp:positionV relativeFrom="paragraph">
+                  <wp:posOffset>888771</wp:posOffset>
+                </wp:positionV>
+                <wp:extent cx="645459" cy="169048"/>
+                <wp:effectExtent l="0" t="0" r="15240" b="8890"/>
+                <wp:wrapNone/>
+                <wp:docPr id="5" name="Text Box 5"/>
+                <wp:cNvGraphicFramePr/>
+                <a:graphic xmlns:a="http://schemas.openxmlformats.org/drawingml/2006/main">
+                  <a:graphicData uri="http://schemas.microsoft.com/office/word/2010/wordprocessingShape">
+                    <wps:wsp>
+                      <wps:cNvSpPr txBox="1"/>
+                      <wps:spPr>
+                        <a:xfrm>
+                          <a:off x="0" y="0"/>
+                          <a:ext cx="645459" cy="169048"/>
+                        </a:xfrm>
+                        <a:prstGeom prst="rect">
+                          <a:avLst/>
+                        </a:prstGeom>
+                        <a:solidFill>
+                          <a:schemeClr val="lt1"/>
+                        </a:solidFill>
+                        <a:ln w="6350">
+                          <a:solidFill>
+                            <a:prstClr val="black"/>
+                          </a:solidFill>
+                        </a:ln>
+                      </wps:spPr>
+                      <wps:txbx>
+                        <w:txbxContent>
+                          <w:p>
+                            <w:pPr>
+                              <w:rPr>
+                                <w:lang w:val="en-US"/>
+                              </w:rPr>
+                            </w:pPr>
+                            <w:proofErr w:type="spellStart"/>
+                            <w:r>
+                              <w:rPr>
+                                <w:lang w:val="en-US"/>
+                              </w:rPr>
+                              <w:t>aaa</w:t>
+                            </w:r>
+                            <w:proofErr w:type="spellEnd"/>
+                          </w:p>
+                        </w:txbxContent>
+                      </wps:txbx>
+                      <wps:bodyPr rot="0" spcFirstLastPara="0" vertOverflow="overflow" horzOverflow="overflow" vert="horz" wrap="square" lIns="91440" tIns="45720" rIns="91440" bIns="45720" numCol="1" spcCol="0" rtlCol="0" fromWordArt="0" anchor="t" anchorCtr="0" forceAA="0" compatLnSpc="1">
+                        <a:prstTxWarp prst="textNoShape">
+                          <a:avLst/>
+                        </a:prstTxWarp>
+                        <a:noAutofit/>
+                      </wps:bodyPr>
+                    </wps:wsp>
+                  </a:graphicData>
+                </a:graphic>
+              </wp:anchor>
+            </w:drawing>
+          </mc:Choice>
+          <mc:Fallback>
+            <w:pict>
+              <v:shapetype w14:anchorId="127757E2" id="_x0000_t202" coordsize="21600,21600" o:spt="202" path="m,l,21600r21600,l21600,xe">
+                <v:stroke joinstyle="miter"/>
+                <v:path gradientshapeok="t" o:connecttype="rect"/>
+              </v:shapetype>
+              <v:shape id="Text Box 5" o:spid="_x0000_s1026" type="#_x0000_t202" style="position:absolute;left:0;text-align:left;margin-left:116.75pt;margin-top:70pt;width:50.8pt;height:13.3pt;z-index:251659264;visibility:visible;mso-wrap-style:square;mso-wrap-distance-left:9pt;mso-wrap-distance-top:0;mso-wrap-distance-right:9pt;mso-wrap-distance-bottom:0;mso-position-horizontal:absolute;mso-position-horizontal-relative:text;mso-position-vertical:absolute;mso-position-vertical-relative:text;v-text-anchor:top" o:gfxdata="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" fillcolor="white [3201]" strokeweight=".5pt">
+                <v:textbox>
+                  <w:txbxContent>
+                    <w:p>
+                      <w:pPr>
+                        <w:rPr>
+                          <w:lang w:val="en-US"/>
+                        </w:rPr>
+                      </w:pPr>
+                      <w:proofErr w:type="spellStart"/>
+                      <w:r>
+                        <w:rPr>
+                          <w:lang w:val="en-US"/>
+                        </w:rPr>
+                        <w:t>aaa</w:t>
+                      </w:r>
+                      <w:proofErr w:type="spellEnd"/>
+                    </w:p>
+                  </w:txbxContent>
+                </v:textbox>
+              </v:shape>
+            </w:pict>
+          </mc:Fallback>
+        </mc:AlternateContent>
+      </w:r>
+      <w:r>
+        <w:rPr>
+          <w:lang w:val="it-IT"/>
+        </w:rPr>
+        <w:t>Disegnare il Layout di un Processo</w:t>
       </w:r>
       <w:r>
         <w:rPr>
@@ -1962,6 +1989,7 @@
       </w:r>
       <w:r>
         <w:rPr>
+          <w:noProof/>
           <w:lang w:val="it-IT"/>
         </w:rPr>
         <w:drawing>
@@ -1980,7 +2008,7 @@
                     <pic:cNvPicPr/>
                   </pic:nvPicPr>
                   <pic:blipFill>
-                    <a:blip r:embed="rId5"/>
+                    <a:blip r:embed="rId7"/>
                     <a:stretch>
                       <a:fillRect/>
                     </a:stretch>
@@ -2028,13 +2056,7 @@
         <w:rPr>
           <w:lang w:val="it-IT"/>
         </w:rPr>
-        <w:t xml:space="preserve">Elencare </w:t>
-      </w:r>
-      <w:r>
-        <w:rPr>
-          <w:lang w:val="it-IT"/>
-        </w:rPr>
-        <w:t>cosa contiene il Record di Attivazione di una f. “C”</w:t>
+        <w:t>Elencare cosa contiene il Record di Attivazione di una f. “C”</w:t>
       </w:r>
       <w:r>
         <w:rPr>
@@ -2141,7 +2163,19 @@
           <w:lang w:val="it-IT"/>
         </w:rPr>
         <w:br/>
-        <w:t xml:space="preserve">vengono copiati gli argomenti della lena di comando, le v. x, y i e </w:t>
+        <w:t>vengono copiati gli argomenti della l</w:t>
+      </w:r>
+      <w:r>
+        <w:rPr>
+          <w:lang w:val="it-IT"/>
+        </w:rPr>
+        <w:t>ine</w:t>
+      </w:r>
+      <w:r>
+        <w:rPr>
+          <w:lang w:val="it-IT"/>
+        </w:rPr>
+        <w:t xml:space="preserve">a di comando, le v. x, y i e </w:t>
       </w:r>
       <w:proofErr w:type="spellStart"/>
       <w:r>
@@ -2150,6 +2184,12 @@
         </w:rPr>
         <w:t>value</w:t>
       </w:r>
+      <w:r>
+        <w:rPr>
+          <w:lang w:val="it-IT"/>
+        </w:rPr>
+        <w:t>s</w:t>
+      </w:r>
       <w:proofErr w:type="spellEnd"/>
       <w:r>
         <w:rPr>
@@ -2182,6 +2222,7 @@
       </w:r>
       <w:r>
         <w:rPr>
+          <w:noProof/>
           <w:lang w:val="it-IT"/>
         </w:rPr>
         <w:drawing>
@@ -2200,7 +2241,7 @@
                     <pic:cNvPicPr/>
                   </pic:nvPicPr>
                   <pic:blipFill>
-                    <a:blip r:embed="rId6"/>
+                    <a:blip r:embed="rId8"/>
                     <a:stretch>
                       <a:fillRect/>
                     </a:stretch>
@@ -2254,7 +2295,7 @@
         <w:rPr>
           <w:lang w:val="it-IT"/>
         </w:rPr>
-        <w:t>Elencare cosa contiene il Record di Attivazione di una f. “C”</w:t>
+        <w:t>Dare 3 caratteristiche salienti di un processo</w:t>
       </w:r>
       <w:r>
         <w:rPr>
@@ -2345,13 +2386,13 @@
         <w:rPr>
           <w:lang w:val="it-IT"/>
         </w:rPr>
-        <w:t xml:space="preserve">Elencare </w:t>
-      </w:r>
-      <w:r>
-        <w:rPr>
-          <w:lang w:val="it-IT"/>
-        </w:rPr>
-        <w:t>2 tipi di Hypervisor e citare le caratteristiche dei 2</w:t>
+        <w:t>Elencare 2 tipi di Hypervisor e citare le caratteristiche dei 2</w:t>
+      </w:r>
+      <w:r>
+        <w:rPr>
+          <w:lang w:val="it-IT"/>
+        </w:rPr>
+        <w:t xml:space="preserve">.           </w:t>
       </w:r>
       <w:r>
         <w:rPr>
@@ -2380,25 +2421,7 @@
         <w:rPr>
           <w:lang w:val="it-IT"/>
         </w:rPr>
-        <w:t xml:space="preserve">Tipi: </w:t>
-      </w:r>
-      <w:r>
-        <w:rPr>
-          <w:lang w:val="it-IT"/>
-        </w:rPr>
-        <w:t>_________________________</w:t>
-      </w:r>
-      <w:r>
-        <w:rPr>
-          <w:lang w:val="it-IT"/>
-        </w:rPr>
-        <w:t xml:space="preserve">.      </w:t>
-      </w:r>
-      <w:r>
-        <w:rPr>
-          <w:lang w:val="it-IT"/>
-        </w:rPr>
-        <w:t>_______________________</w:t>
+        <w:t>Tipi: _________________________.      _______________________</w:t>
       </w:r>
       <w:r>
         <w:rPr>
@@ -2612,13 +2635,7 @@
         <w:rPr>
           <w:lang w:val="it-IT"/>
         </w:rPr>
-        <w:t xml:space="preserve">nella </w:t>
-      </w:r>
-      <w:r>
-        <w:rPr>
-          <w:lang w:val="it-IT"/>
-        </w:rPr>
-        <w:t xml:space="preserve"> MMU</w:t>
+        <w:t>nella  MMU</w:t>
       </w:r>
       <w:proofErr w:type="gramEnd"/>
       <w:r>
@@ -2638,11 +2655,6 @@
           <w:lang w:val="it-IT"/>
         </w:rPr>
         <w:tab/>
-      </w:r>
-      <w:r>
-        <w:rPr>
-          <w:lang w:val="it-IT"/>
-        </w:rPr>
         <w:t>1 PNT</w:t>
       </w:r>
     </w:p>
@@ -2662,6 +2674,7 @@
       </w:pPr>
       <w:r>
         <w:rPr>
+          <w:noProof/>
           <w:lang w:val="it-IT"/>
         </w:rPr>
         <w:drawing>
@@ -2680,7 +2693,7 @@
                     <pic:cNvPicPr/>
                   </pic:nvPicPr>
                   <pic:blipFill>
-                    <a:blip r:embed="rId7"/>
+                    <a:blip r:embed="rId9"/>
                     <a:stretch>
                       <a:fillRect/>
                     </a:stretch>
@@ -2963,27 +2976,7 @@
           <w:lang w:val="it-IT"/>
         </w:rPr>
         <w:tab/>
-      </w:r>
-      <w:proofErr w:type="spellStart"/>
-      <w:r>
-        <w:rPr>
-          <w:lang w:val="it-IT"/>
-        </w:rPr>
-        <w:t>1 P</w:t>
-      </w:r>
-      <w:proofErr w:type="spellEnd"/>
-      <w:r>
-        <w:rPr>
-          <w:lang w:val="it-IT"/>
-        </w:rPr>
-        <w:t>N</w:t>
-      </w:r>
-      <w:proofErr w:type="spellStart"/>
-      <w:r>
-        <w:rPr>
-          <w:lang w:val="it-IT"/>
-        </w:rPr>
-        <w:t>T</w:t>
+        <w:t>1 PNT</w:t>
       </w:r>
     </w:p>
     <w:p>
@@ -3001,7 +2994,6 @@
           <w:lang w:val="it-IT"/>
         </w:rPr>
       </w:pPr>
-      <w:proofErr w:type="spellEnd"/>
       <w:r>
         <w:rPr>
           <w:lang w:val="it-IT"/>
@@ -3615,15 +3607,7 @@
           <w:bCs/>
           <w:lang w:val="it-IT"/>
         </w:rPr>
-        <w:t xml:space="preserve"> conventio</w:t>
-      </w:r>
-      <w:r>
-        <w:rPr>
-          <w:b/>
-          <w:bCs/>
-          <w:lang w:val="it-IT"/>
-        </w:rPr>
-        <w:t xml:space="preserve">n: </w:t>
+        <w:t xml:space="preserve"> convention: </w:t>
       </w:r>
       <w:r>
         <w:rPr>
@@ -3655,42 +3639,31 @@
           <w:lang w:val="it-IT"/>
         </w:rPr>
         <w:br/>
-        <w:t xml:space="preserve"> </w:t>
-      </w:r>
-      <w:r>
-        <w:rPr>
-          <w:lang w:val="it-IT"/>
-        </w:rPr>
-        <w:t xml:space="preserve">_______.        _______.        _______.        _______.       </w:t>
-      </w:r>
-      <w:r>
-        <w:rPr>
-          <w:lang w:val="it-IT"/>
-        </w:rPr>
-        <w:br/>
-      </w:r>
-      <w:r>
-        <w:rPr>
-          <w:lang w:val="it-IT"/>
-        </w:rPr>
-        <w:br/>
-      </w:r>
-      <w:r>
-        <w:rPr>
-          <w:lang w:val="it-IT"/>
-        </w:rPr>
-        <w:br/>
-      </w:r>
-      <w:r>
-        <w:rPr>
-          <w:lang w:val="it-IT"/>
-        </w:rPr>
-        <w:br/>
-      </w:r>
-      <w:r>
-        <w:rPr>
-          <w:lang w:val="it-IT"/>
-        </w:rPr>
+        <w:t xml:space="preserve"> _______.        _______.        _______.        _______.       </w:t>
+      </w:r>
+      <w:r>
+        <w:rPr>
+          <w:lang w:val="it-IT"/>
+        </w:rPr>
+        <w:br/>
+      </w:r>
+      <w:r>
+        <w:rPr>
+          <w:lang w:val="it-IT"/>
+        </w:rPr>
+        <w:br/>
+      </w:r>
+      <w:r>
+        <w:rPr>
+          <w:lang w:val="it-IT"/>
+        </w:rPr>
+        <w:br/>
+      </w:r>
+      <w:r>
+        <w:rPr>
+          <w:lang w:val="it-IT"/>
+        </w:rPr>
+        <w:br/>
         <w:t xml:space="preserve"> </w:t>
       </w:r>
     </w:p>
@@ -3891,7 +3864,7 @@
           <w:color w:val="000000"/>
           <w:sz w:val="19"/>
           <w:szCs w:val="19"/>
-          <w:lang w:val="it-IT"/>
+          <w:lang w:val="en-US"/>
         </w:rPr>
         <w:t xml:space="preserve">    </w:t>
       </w:r>
@@ -4160,7 +4133,7 @@
           <w:color w:val="0000FF"/>
           <w:sz w:val="19"/>
           <w:szCs w:val="19"/>
-          <w:lang w:val="it-IT"/>
+          <w:lang w:val="en-US"/>
         </w:rPr>
         <w:tab/>
       </w:r>
@@ -4308,7 +4281,21 @@
           <w:rFonts w:ascii="Courier" w:hAnsi="Courier" w:cs="Times New Roman (Body CS)"/>
           <w:lang w:val="it-IT"/>
         </w:rPr>
-        <w:t xml:space="preserve">|                      </w:t>
+        <w:t xml:space="preserve">|               </w:t>
+      </w:r>
+      <w:r>
+        <w:rPr>
+          <w:rFonts w:ascii="Courier" w:hAnsi="Courier" w:cs="Times New Roman (Body CS)"/>
+          <w:lang w:val="it-IT"/>
+        </w:rPr>
+        <w:t>200</w:t>
+      </w:r>
+      <w:r>
+        <w:rPr>
+          <w:rFonts w:ascii="Courier" w:hAnsi="Courier" w:cs="Times New Roman (Body CS)"/>
+          <w:lang w:val="it-IT"/>
+        </w:rPr>
+        <w:t xml:space="preserve">    </w:t>
       </w:r>
       <w:proofErr w:type="gramStart"/>
       <w:r>
@@ -4361,6 +4348,253 @@
           <w:rFonts w:ascii="Courier" w:hAnsi="Courier" w:cs="Times New Roman (Body CS)"/>
           <w:lang w:val="it-IT"/>
         </w:rPr>
+        <w:t xml:space="preserve">|               </w:t>
+      </w:r>
+      <w:r>
+        <w:rPr>
+          <w:rFonts w:ascii="Courier" w:hAnsi="Courier" w:cs="Times New Roman (Body CS)"/>
+          <w:lang w:val="it-IT"/>
+        </w:rPr>
+        <w:t>100</w:t>
+      </w:r>
+      <w:r>
+        <w:rPr>
+          <w:rFonts w:ascii="Courier" w:hAnsi="Courier" w:cs="Times New Roman (Body CS)"/>
+          <w:lang w:val="it-IT"/>
+        </w:rPr>
+        <w:t xml:space="preserve">    |</w:t>
+      </w:r>
+    </w:p>
+    <w:p>
+      <w:pPr>
+        <w:rPr>
+          <w:rFonts w:ascii="Courier" w:hAnsi="Courier" w:cs="Times New Roman (Body CS)"/>
+          <w:lang w:val="it-IT"/>
+        </w:rPr>
+      </w:pPr>
+      <w:r>
+        <w:rPr>
+          <w:rFonts w:ascii="Courier" w:hAnsi="Courier" w:cs="Times New Roman (Body CS)"/>
+          <w:lang w:val="it-IT"/>
+        </w:rPr>
+        <w:t>|----------------------|</w:t>
+      </w:r>
+    </w:p>
+    <w:p>
+      <w:pPr>
+        <w:rPr>
+          <w:rFonts w:ascii="Courier" w:hAnsi="Courier" w:cs="Times New Roman (Body CS)"/>
+          <w:lang w:val="it-IT"/>
+        </w:rPr>
+      </w:pPr>
+      <w:r>
+        <w:rPr>
+          <w:rFonts w:ascii="Courier" w:hAnsi="Courier" w:cs="Times New Roman (Body CS)"/>
+          <w:lang w:val="it-IT"/>
+        </w:rPr>
+        <w:t xml:space="preserve">|        </w:t>
+      </w:r>
+      <w:r>
+        <w:rPr>
+          <w:rFonts w:ascii="Courier" w:hAnsi="Courier" w:cs="Times New Roman (Body CS)"/>
+          <w:lang w:val="it-IT"/>
+        </w:rPr>
+        <w:t xml:space="preserve"> </w:t>
+      </w:r>
+      <w:proofErr w:type="spellStart"/>
+      <w:r>
+        <w:rPr>
+          <w:rFonts w:ascii="Courier" w:hAnsi="Courier" w:cs="Times New Roman (Body CS)"/>
+          <w:lang w:val="it-IT"/>
+        </w:rPr>
+        <w:t>ret</w:t>
+      </w:r>
+      <w:proofErr w:type="spellEnd"/>
+      <w:r>
+        <w:rPr>
+          <w:rFonts w:ascii="Courier" w:hAnsi="Courier" w:cs="Times New Roman (Body CS)"/>
+          <w:lang w:val="it-IT"/>
+        </w:rPr>
+        <w:t xml:space="preserve"> </w:t>
+      </w:r>
+      <w:proofErr w:type="spellStart"/>
+      <w:r>
+        <w:rPr>
+          <w:rFonts w:ascii="Courier" w:hAnsi="Courier" w:cs="Times New Roman (Body CS)"/>
+          <w:lang w:val="it-IT"/>
+        </w:rPr>
+        <w:t>add</w:t>
+      </w:r>
+      <w:proofErr w:type="spellEnd"/>
+      <w:r>
+        <w:rPr>
+          <w:rFonts w:ascii="Courier" w:hAnsi="Courier" w:cs="Times New Roman (Body CS)"/>
+          <w:lang w:val="it-IT"/>
+        </w:rPr>
+        <w:t xml:space="preserve"> (</w:t>
+      </w:r>
+      <w:proofErr w:type="gramStart"/>
+      <w:r>
+        <w:rPr>
+          <w:rFonts w:ascii="Courier" w:hAnsi="Courier" w:cs="Times New Roman (Body CS)"/>
+          <w:lang w:val="it-IT"/>
+        </w:rPr>
+        <w:t>H)</w:t>
+      </w:r>
+      <w:r>
+        <w:rPr>
+          <w:rFonts w:ascii="Courier" w:hAnsi="Courier" w:cs="Times New Roman (Body CS)"/>
+          <w:lang w:val="it-IT"/>
+        </w:rPr>
+        <w:t xml:space="preserve">  |</w:t>
+      </w:r>
+      <w:proofErr w:type="gramEnd"/>
+    </w:p>
+    <w:p>
+      <w:pPr>
+        <w:rPr>
+          <w:rFonts w:ascii="Courier" w:hAnsi="Courier" w:cs="Times New Roman (Body CS)"/>
+          <w:lang w:val="it-IT"/>
+        </w:rPr>
+      </w:pPr>
+      <w:r>
+        <w:rPr>
+          <w:rFonts w:ascii="Courier" w:hAnsi="Courier" w:cs="Times New Roman (Body CS)"/>
+          <w:lang w:val="it-IT"/>
+        </w:rPr>
+        <w:t>|---------</w:t>
+      </w:r>
+      <w:r>
+        <w:rPr>
+          <w:rFonts w:ascii="Courier" w:hAnsi="Courier" w:cs="Times New Roman (Body CS)"/>
+          <w:lang w:val="it-IT"/>
+        </w:rPr>
+        <w:t xml:space="preserve">             </w:t>
+      </w:r>
+      <w:r>
+        <w:rPr>
+          <w:rFonts w:ascii="Courier" w:hAnsi="Courier" w:cs="Times New Roman (Body CS)"/>
+          <w:lang w:val="it-IT"/>
+        </w:rPr>
+        <w:t>|</w:t>
+      </w:r>
+    </w:p>
+    <w:p>
+      <w:pPr>
+        <w:rPr>
+          <w:rFonts w:ascii="Courier" w:hAnsi="Courier" w:cs="Times New Roman (Body CS)"/>
+          <w:lang w:val="it-IT"/>
+        </w:rPr>
+      </w:pPr>
+      <w:r>
+        <w:rPr>
+          <w:rFonts w:ascii="Courier" w:hAnsi="Courier" w:cs="Times New Roman (Body CS)"/>
+          <w:lang w:val="it-IT"/>
+        </w:rPr>
+        <w:t xml:space="preserve">|      </w:t>
+      </w:r>
+      <w:r>
+        <w:rPr>
+          <w:rFonts w:ascii="Courier" w:hAnsi="Courier" w:cs="Times New Roman (Body CS)"/>
+          <w:lang w:val="it-IT"/>
+        </w:rPr>
+        <w:t xml:space="preserve"> </w:t>
+      </w:r>
+      <w:r>
+        <w:rPr>
+          <w:rFonts w:ascii="Courier" w:hAnsi="Courier" w:cs="Times New Roman (Body CS)"/>
+          <w:lang w:val="it-IT"/>
+        </w:rPr>
+        <w:t xml:space="preserve"> </w:t>
+      </w:r>
+      <w:proofErr w:type="spellStart"/>
+      <w:r>
+        <w:rPr>
+          <w:rFonts w:ascii="Courier" w:hAnsi="Courier" w:cs="Times New Roman (Body CS)"/>
+          <w:lang w:val="it-IT"/>
+        </w:rPr>
+        <w:t>ret</w:t>
+      </w:r>
+      <w:proofErr w:type="spellEnd"/>
+      <w:r>
+        <w:rPr>
+          <w:rFonts w:ascii="Courier" w:hAnsi="Courier" w:cs="Times New Roman (Body CS)"/>
+          <w:lang w:val="it-IT"/>
+        </w:rPr>
+        <w:t xml:space="preserve"> </w:t>
+      </w:r>
+      <w:proofErr w:type="spellStart"/>
+      <w:r>
+        <w:rPr>
+          <w:rFonts w:ascii="Courier" w:hAnsi="Courier" w:cs="Times New Roman (Body CS)"/>
+          <w:lang w:val="it-IT"/>
+        </w:rPr>
+        <w:t>add</w:t>
+      </w:r>
+      <w:proofErr w:type="spellEnd"/>
+      <w:r>
+        <w:rPr>
+          <w:rFonts w:ascii="Courier" w:hAnsi="Courier" w:cs="Times New Roman (Body CS)"/>
+          <w:lang w:val="it-IT"/>
+        </w:rPr>
+        <w:t xml:space="preserve"> (</w:t>
+      </w:r>
+      <w:r>
+        <w:rPr>
+          <w:rFonts w:ascii="Courier" w:hAnsi="Courier" w:cs="Times New Roman (Body CS)"/>
+          <w:lang w:val="it-IT"/>
+        </w:rPr>
+        <w:t>L</w:t>
+      </w:r>
+      <w:r>
+        <w:rPr>
+          <w:rFonts w:ascii="Courier" w:hAnsi="Courier" w:cs="Times New Roman (Body CS)"/>
+          <w:lang w:val="it-IT"/>
+        </w:rPr>
+        <w:t>)</w:t>
+      </w:r>
+      <w:r>
+        <w:rPr>
+          <w:rFonts w:ascii="Courier" w:hAnsi="Courier" w:cs="Times New Roman (Body CS)"/>
+          <w:lang w:val="it-IT"/>
+        </w:rPr>
+        <w:t xml:space="preserve"> </w:t>
+      </w:r>
+      <w:r>
+        <w:rPr>
+          <w:rFonts w:ascii="Courier" w:hAnsi="Courier" w:cs="Times New Roman (Body CS)"/>
+          <w:lang w:val="it-IT"/>
+        </w:rPr>
+        <w:t xml:space="preserve">  |</w:t>
+      </w:r>
+    </w:p>
+    <w:p>
+      <w:pPr>
+        <w:rPr>
+          <w:rFonts w:ascii="Courier" w:hAnsi="Courier" w:cs="Times New Roman (Body CS)"/>
+          <w:lang w:val="it-IT"/>
+        </w:rPr>
+      </w:pPr>
+      <w:r>
+        <w:rPr>
+          <w:rFonts w:ascii="Courier" w:hAnsi="Courier" w:cs="Times New Roman (Body CS)"/>
+          <w:lang w:val="it-IT"/>
+        </w:rPr>
+        <w:t>|----------------------|</w:t>
+      </w:r>
+    </w:p>
+    <w:p>
+      <w:pPr>
+        <w:rPr>
+          <w:rFonts w:ascii="Courier" w:hAnsi="Courier" w:cs="Times New Roman (Body CS)"/>
+          <w:lang w:val="it-IT"/>
+        </w:rPr>
+      </w:pPr>
+      <w:r>
+        <w:rPr>
+          <w:rFonts w:ascii="Courier" w:hAnsi="Courier" w:cs="Times New Roman (Body CS)"/>
+          <w:lang w:val="it-IT"/>
+        </w:rPr>
         <w:t>|                      |</w:t>
       </w:r>
     </w:p>
@@ -4592,96 +4826,6 @@
     <w:p>
       <w:pPr>
         <w:rPr>
-          <w:rFonts w:ascii="Courier" w:hAnsi="Courier" w:cs="Times New Roman (Body CS)"/>
-          <w:lang w:val="it-IT"/>
-        </w:rPr>
-      </w:pPr>
-      <w:r>
-        <w:rPr>
-          <w:rFonts w:ascii="Courier" w:hAnsi="Courier" w:cs="Times New Roman (Body CS)"/>
-          <w:lang w:val="it-IT"/>
-        </w:rPr>
-        <w:t>|                      |</w:t>
-      </w:r>
-    </w:p>
-    <w:p>
-      <w:pPr>
-        <w:rPr>
-          <w:rFonts w:ascii="Courier" w:hAnsi="Courier" w:cs="Times New Roman (Body CS)"/>
-          <w:lang w:val="it-IT"/>
-        </w:rPr>
-      </w:pPr>
-      <w:r>
-        <w:rPr>
-          <w:rFonts w:ascii="Courier" w:hAnsi="Courier" w:cs="Times New Roman (Body CS)"/>
-          <w:lang w:val="it-IT"/>
-        </w:rPr>
-        <w:t>|----------------------|</w:t>
-      </w:r>
-    </w:p>
-    <w:p>
-      <w:pPr>
-        <w:rPr>
-          <w:rFonts w:ascii="Courier" w:hAnsi="Courier" w:cs="Times New Roman (Body CS)"/>
-          <w:lang w:val="it-IT"/>
-        </w:rPr>
-      </w:pPr>
-      <w:r>
-        <w:rPr>
-          <w:rFonts w:ascii="Courier" w:hAnsi="Courier" w:cs="Times New Roman (Body CS)"/>
-          <w:lang w:val="it-IT"/>
-        </w:rPr>
-        <w:t>|                      |</w:t>
-      </w:r>
-    </w:p>
-    <w:p>
-      <w:pPr>
-        <w:rPr>
-          <w:rFonts w:ascii="Courier" w:hAnsi="Courier" w:cs="Times New Roman (Body CS)"/>
-          <w:lang w:val="it-IT"/>
-        </w:rPr>
-      </w:pPr>
-      <w:r>
-        <w:rPr>
-          <w:rFonts w:ascii="Courier" w:hAnsi="Courier" w:cs="Times New Roman (Body CS)"/>
-          <w:lang w:val="it-IT"/>
-        </w:rPr>
-        <w:t>|----------------------|</w:t>
-      </w:r>
-    </w:p>
-    <w:p>
-      <w:pPr>
-        <w:rPr>
-          <w:rFonts w:ascii="Courier" w:hAnsi="Courier" w:cs="Times New Roman (Body CS)"/>
-          <w:lang w:val="it-IT"/>
-        </w:rPr>
-      </w:pPr>
-      <w:r>
-        <w:rPr>
-          <w:rFonts w:ascii="Courier" w:hAnsi="Courier" w:cs="Times New Roman (Body CS)"/>
-          <w:lang w:val="it-IT"/>
-        </w:rPr>
-        <w:t>|                      |</w:t>
-      </w:r>
-    </w:p>
-    <w:p>
-      <w:pPr>
-        <w:rPr>
-          <w:rFonts w:ascii="Courier" w:hAnsi="Courier" w:cs="Times New Roman (Body CS)"/>
-          <w:lang w:val="it-IT"/>
-        </w:rPr>
-      </w:pPr>
-      <w:r>
-        <w:rPr>
-          <w:rFonts w:ascii="Courier" w:hAnsi="Courier" w:cs="Times New Roman (Body CS)"/>
-          <w:lang w:val="it-IT"/>
-        </w:rPr>
-        <w:t>|----------------------|</w:t>
-      </w:r>
-    </w:p>
-    <w:p>
-      <w:pPr>
-        <w:rPr>
           <w:lang w:val="it-IT"/>
         </w:rPr>
       </w:pPr>
@@ -4693,6 +4837,12 @@
       </w:r>
     </w:p>
     <w:sectPr>
+      <w:headerReference w:type="even" r:id="rId10"/>
+      <w:headerReference w:type="default" r:id="rId11"/>
+      <w:footerReference w:type="even" r:id="rId12"/>
+      <w:footerReference w:type="default" r:id="rId13"/>
+      <w:headerReference w:type="first" r:id="rId14"/>
+      <w:footerReference w:type="first" r:id="rId15"/>
       <w:pgSz w:w="11906" w:h="16838"/>
       <w:pgMar w:top="1440" w:right="1440" w:bottom="1440" w:left="1440" w:header="708" w:footer="708" w:gutter="0"/>
       <w:cols w:space="708"/>
@@ -4700,6 +4850,162 @@
     </w:sectPr>
   </w:body>
 </w:document>
+</file>
+
+<file path=word/endnotes.xml><?xml version="1.0" encoding="utf-8"?>
+<w:endnotes xmlns:wpc="http://schemas.microsoft.com/office/word/2010/wordprocessingCanvas" xmlns:cx="http://schemas.microsoft.com/office/drawing/2014/chartex" xmlns:cx1="http://schemas.microsoft.com/office/drawing/2015/9/8/chartex" xmlns:cx2="http://schemas.microsoft.com/office/drawing/2015/10/21/chartex" xmlns:cx3="http://schemas.microsoft.com/office/drawing/2016/5/9/chartex" xmlns:cx4="http://schemas.microsoft.com/office/drawing/2016/5/10/chartex" xmlns:cx5="http://schemas.microsoft.com/office/drawing/2016/5/11/chartex" xmlns:cx6="http://schemas.microsoft.com/office/drawing/2016/5/12/chartex" xmlns:cx7="http://schemas.microsoft.com/office/drawing/2016/5/13/chartex" xmlns:cx8="http://schemas.microsoft.com/office/drawing/2016/5/14/chartex" xmlns:mc="http://schemas.openxmlformats.org/markup-compatibility/2006" xmlns:aink="http://schemas.microsoft.com/office/drawing/2016/ink" xmlns:am3d="http://schemas.microsoft.com/office/drawing/2017/model3d" xmlns:o="urn:schemas-microsoft-com:office:office" xmlns:r="http://schemas.openxmlformats.org/officeDocument/2006/relationships" xmlns:m="http://schemas.openxmlformats.org/officeDocument/2006/math" xmlns:v="urn:schemas-microsoft-com:vml" xmlns:wp14="http://schemas.microsoft.com/office/word/2010/wordprocessingDrawing" xmlns:wp="http://schemas.openxmlformats.org/drawingml/2006/wordprocessingDrawing" xmlns:w10="urn:schemas-microsoft-com:office:word" xmlns:w="http://schemas.openxmlformats.org/wordprocessingml/2006/main" xmlns:w14="http://schemas.microsoft.com/office/word/2010/wordml" xmlns:w15="http://schemas.microsoft.com/office/word/2012/wordml" xmlns:w16cex="http://schemas.microsoft.com/office/word/2018/wordml/cex" xmlns:w16cid="http://schemas.microsoft.com/office/word/2016/wordml/cid" xmlns:w16="http://schemas.microsoft.com/office/word/2018/wordml" xmlns:w16sdtdh="http://schemas.microsoft.com/office/word/2020/wordml/sdtdatahash" xmlns:w16se="http://schemas.microsoft.com/office/word/2015/wordml/symex" xmlns:wpg="http://schemas.microsoft.com/office/word/2010/wordprocessingGroup" xmlns:wpi="http://schemas.microsoft.com/office/word/2010/wordprocessingInk" xmlns:wne="http://schemas.microsoft.com/office/word/2006/wordml" xmlns:wps="http://schemas.microsoft.com/office/word/2010/wordprocessingShape" mc:Ignorable="w14 w15 w16se w16cid w16 w16cex w16sdtdh wp14">
+  <w:endnote w:type="separator" w:id="-1">
+    <w:p>
+      <w:r>
+        <w:separator/>
+      </w:r>
+    </w:p>
+  </w:endnote>
+  <w:endnote w:type="continuationSeparator" w:id="0">
+    <w:p>
+      <w:r>
+        <w:continuationSeparator/>
+      </w:r>
+    </w:p>
+  </w:endnote>
+</w:endnotes>
+</file>
+
+<file path=word/footer1.xml><?xml version="1.0" encoding="utf-8"?>
+<w:ftr xmlns:wpc="http://schemas.microsoft.com/office/word/2010/wordprocessingCanvas" xmlns:cx="http://schemas.microsoft.com/office/drawing/2014/chartex" xmlns:cx1="http://schemas.microsoft.com/office/drawing/2015/9/8/chartex" xmlns:cx2="http://schemas.microsoft.com/office/drawing/2015/10/21/chartex" xmlns:cx3="http://schemas.microsoft.com/office/drawing/2016/5/9/chartex" xmlns:cx4="http://schemas.microsoft.com/office/drawing/2016/5/10/chartex" xmlns:cx5="http://schemas.microsoft.com/office/drawing/2016/5/11/chartex" xmlns:cx6="http://schemas.microsoft.com/office/drawing/2016/5/12/chartex" xmlns:cx7="http://schemas.microsoft.com/office/drawing/2016/5/13/chartex" xmlns:cx8="http://schemas.microsoft.com/office/drawing/2016/5/14/chartex" xmlns:mc="http://schemas.openxmlformats.org/markup-compatibility/2006" xmlns:aink="http://schemas.microsoft.com/office/drawing/2016/ink" xmlns:am3d="http://schemas.microsoft.com/office/drawing/2017/model3d" xmlns:o="urn:schemas-microsoft-com:office:office" xmlns:r="http://schemas.openxmlformats.org/officeDocument/2006/relationships" xmlns:m="http://schemas.openxmlformats.org/officeDocument/2006/math" xmlns:v="urn:schemas-microsoft-com:vml" xmlns:wp14="http://schemas.microsoft.com/office/word/2010/wordprocessingDrawing" xmlns:wp="http://schemas.openxmlformats.org/drawingml/2006/wordprocessingDrawing" xmlns:w10="urn:schemas-microsoft-com:office:word" xmlns:w="http://schemas.openxmlformats.org/wordprocessingml/2006/main" xmlns:w14="http://schemas.microsoft.com/office/word/2010/wordml" xmlns:w15="http://schemas.microsoft.com/office/word/2012/wordml" xmlns:w16cex="http://schemas.microsoft.com/office/word/2018/wordml/cex" xmlns:w16cid="http://schemas.microsoft.com/office/word/2016/wordml/cid" xmlns:w16="http://schemas.microsoft.com/office/word/2018/wordml" xmlns:w16sdtdh="http://schemas.microsoft.com/office/word/2020/wordml/sdtdatahash" xmlns:w16se="http://schemas.microsoft.com/office/word/2015/wordml/symex" xmlns:wpg="http://schemas.microsoft.com/office/word/2010/wordprocessingGroup" xmlns:wpi="http://schemas.microsoft.com/office/word/2010/wordprocessingInk" xmlns:wne="http://schemas.microsoft.com/office/word/2006/wordml" xmlns:wps="http://schemas.microsoft.com/office/word/2010/wordprocessingShape" mc:Ignorable="w14 w15 w16se w16cid w16 w16cex w16sdtdh wp14">
+  <w:p>
+    <w:pPr>
+      <w:pStyle w:val="Footer"/>
+    </w:pPr>
+  </w:p>
+</w:ftr>
+</file>
+
+<file path=word/footer2.xml><?xml version="1.0" encoding="utf-8"?>
+<w:ftr xmlns:wpc="http://schemas.microsoft.com/office/word/2010/wordprocessingCanvas" xmlns:cx="http://schemas.microsoft.com/office/drawing/2014/chartex" xmlns:cx1="http://schemas.microsoft.com/office/drawing/2015/9/8/chartex" xmlns:cx2="http://schemas.microsoft.com/office/drawing/2015/10/21/chartex" xmlns:cx3="http://schemas.microsoft.com/office/drawing/2016/5/9/chartex" xmlns:cx4="http://schemas.microsoft.com/office/drawing/2016/5/10/chartex" xmlns:cx5="http://schemas.microsoft.com/office/drawing/2016/5/11/chartex" xmlns:cx6="http://schemas.microsoft.com/office/drawing/2016/5/12/chartex" xmlns:cx7="http://schemas.microsoft.com/office/drawing/2016/5/13/chartex" xmlns:cx8="http://schemas.microsoft.com/office/drawing/2016/5/14/chartex" xmlns:mc="http://schemas.openxmlformats.org/markup-compatibility/2006" xmlns:aink="http://schemas.microsoft.com/office/drawing/2016/ink" xmlns:am3d="http://schemas.microsoft.com/office/drawing/2017/model3d" xmlns:o="urn:schemas-microsoft-com:office:office" xmlns:r="http://schemas.openxmlformats.org/officeDocument/2006/relationships" xmlns:m="http://schemas.openxmlformats.org/officeDocument/2006/math" xmlns:v="urn:schemas-microsoft-com:vml" xmlns:wp14="http://schemas.microsoft.com/office/word/2010/wordprocessingDrawing" xmlns:wp="http://schemas.openxmlformats.org/drawingml/2006/wordprocessingDrawing" xmlns:w10="urn:schemas-microsoft-com:office:word" xmlns:w="http://schemas.openxmlformats.org/wordprocessingml/2006/main" xmlns:w14="http://schemas.microsoft.com/office/word/2010/wordml" xmlns:w15="http://schemas.microsoft.com/office/word/2012/wordml" xmlns:w16cex="http://schemas.microsoft.com/office/word/2018/wordml/cex" xmlns:w16cid="http://schemas.microsoft.com/office/word/2016/wordml/cid" xmlns:w16="http://schemas.microsoft.com/office/word/2018/wordml" xmlns:w16sdtdh="http://schemas.microsoft.com/office/word/2020/wordml/sdtdatahash" xmlns:w16se="http://schemas.microsoft.com/office/word/2015/wordml/symex" xmlns:wpg="http://schemas.microsoft.com/office/word/2010/wordprocessingGroup" xmlns:wpi="http://schemas.microsoft.com/office/word/2010/wordprocessingInk" xmlns:wne="http://schemas.microsoft.com/office/word/2006/wordml" xmlns:wps="http://schemas.microsoft.com/office/word/2010/wordprocessingShape" mc:Ignorable="w14 w15 w16se w16cid w16 w16cex w16sdtdh wp14">
+  <w:p>
+    <w:pPr>
+      <w:pStyle w:val="Footer"/>
+    </w:pPr>
+  </w:p>
+</w:ftr>
+</file>
+
+<file path=word/footer3.xml><?xml version="1.0" encoding="utf-8"?>
+<w:ftr xmlns:wpc="http://schemas.microsoft.com/office/word/2010/wordprocessingCanvas" xmlns:cx="http://schemas.microsoft.com/office/drawing/2014/chartex" xmlns:cx1="http://schemas.microsoft.com/office/drawing/2015/9/8/chartex" xmlns:cx2="http://schemas.microsoft.com/office/drawing/2015/10/21/chartex" xmlns:cx3="http://schemas.microsoft.com/office/drawing/2016/5/9/chartex" xmlns:cx4="http://schemas.microsoft.com/office/drawing/2016/5/10/chartex" xmlns:cx5="http://schemas.microsoft.com/office/drawing/2016/5/11/chartex" xmlns:cx6="http://schemas.microsoft.com/office/drawing/2016/5/12/chartex" xmlns:cx7="http://schemas.microsoft.com/office/drawing/2016/5/13/chartex" xmlns:cx8="http://schemas.microsoft.com/office/drawing/2016/5/14/chartex" xmlns:mc="http://schemas.openxmlformats.org/markup-compatibility/2006" xmlns:aink="http://schemas.microsoft.com/office/drawing/2016/ink" xmlns:am3d="http://schemas.microsoft.com/office/drawing/2017/model3d" xmlns:o="urn:schemas-microsoft-com:office:office" xmlns:r="http://schemas.openxmlformats.org/officeDocument/2006/relationships" xmlns:m="http://schemas.openxmlformats.org/officeDocument/2006/math" xmlns:v="urn:schemas-microsoft-com:vml" xmlns:wp14="http://schemas.microsoft.com/office/word/2010/wordprocessingDrawing" xmlns:wp="http://schemas.openxmlformats.org/drawingml/2006/wordprocessingDrawing" xmlns:w10="urn:schemas-microsoft-com:office:word" xmlns:w="http://schemas.openxmlformats.org/wordprocessingml/2006/main" xmlns:w14="http://schemas.microsoft.com/office/word/2010/wordml" xmlns:w15="http://schemas.microsoft.com/office/word/2012/wordml" xmlns:w16cex="http://schemas.microsoft.com/office/word/2018/wordml/cex" xmlns:w16cid="http://schemas.microsoft.com/office/word/2016/wordml/cid" xmlns:w16="http://schemas.microsoft.com/office/word/2018/wordml" xmlns:w16sdtdh="http://schemas.microsoft.com/office/word/2020/wordml/sdtdatahash" xmlns:w16se="http://schemas.microsoft.com/office/word/2015/wordml/symex" xmlns:wpg="http://schemas.microsoft.com/office/word/2010/wordprocessingGroup" xmlns:wpi="http://schemas.microsoft.com/office/word/2010/wordprocessingInk" xmlns:wne="http://schemas.microsoft.com/office/word/2006/wordml" xmlns:wps="http://schemas.microsoft.com/office/word/2010/wordprocessingShape" mc:Ignorable="w14 w15 w16se w16cid w16 w16cex w16sdtdh wp14">
+  <w:p>
+    <w:pPr>
+      <w:pStyle w:val="Footer"/>
+    </w:pPr>
+  </w:p>
+</w:ftr>
+</file>
+
+<file path=word/footnotes.xml><?xml version="1.0" encoding="utf-8"?>
+<w:footnotes xmlns:wpc="http://schemas.microsoft.com/office/word/2010/wordprocessingCanvas" xmlns:cx="http://schemas.microsoft.com/office/drawing/2014/chartex" xmlns:cx1="http://schemas.microsoft.com/office/drawing/2015/9/8/chartex" xmlns:cx2="http://schemas.microsoft.com/office/drawing/2015/10/21/chartex" xmlns:cx3="http://schemas.microsoft.com/office/drawing/2016/5/9/chartex" xmlns:cx4="http://schemas.microsoft.com/office/drawing/2016/5/10/chartex" xmlns:cx5="http://schemas.microsoft.com/office/drawing/2016/5/11/chartex" xmlns:cx6="http://schemas.microsoft.com/office/drawing/2016/5/12/chartex" xmlns:cx7="http://schemas.microsoft.com/office/drawing/2016/5/13/chartex" xmlns:cx8="http://schemas.microsoft.com/office/drawing/2016/5/14/chartex" xmlns:mc="http://schemas.openxmlformats.org/markup-compatibility/2006" xmlns:aink="http://schemas.microsoft.com/office/drawing/2016/ink" xmlns:am3d="http://schemas.microsoft.com/office/drawing/2017/model3d" xmlns:o="urn:schemas-microsoft-com:office:office" xmlns:r="http://schemas.openxmlformats.org/officeDocument/2006/relationships" xmlns:m="http://schemas.openxmlformats.org/officeDocument/2006/math" xmlns:v="urn:schemas-microsoft-com:vml" xmlns:wp14="http://schemas.microsoft.com/office/word/2010/wordprocessingDrawing" xmlns:wp="http://schemas.openxmlformats.org/drawingml/2006/wordprocessingDrawing" xmlns:w10="urn:schemas-microsoft-com:office:word" xmlns:w="http://schemas.openxmlformats.org/wordprocessingml/2006/main" xmlns:w14="http://schemas.microsoft.com/office/word/2010/wordml" xmlns:w15="http://schemas.microsoft.com/office/word/2012/wordml" xmlns:w16cex="http://schemas.microsoft.com/office/word/2018/wordml/cex" xmlns:w16cid="http://schemas.microsoft.com/office/word/2016/wordml/cid" xmlns:w16="http://schemas.microsoft.com/office/word/2018/wordml" xmlns:w16sdtdh="http://schemas.microsoft.com/office/word/2020/wordml/sdtdatahash" xmlns:w16se="http://schemas.microsoft.com/office/word/2015/wordml/symex" xmlns:wpg="http://schemas.microsoft.com/office/word/2010/wordprocessingGroup" xmlns:wpi="http://schemas.microsoft.com/office/word/2010/wordprocessingInk" xmlns:wne="http://schemas.microsoft.com/office/word/2006/wordml" xmlns:wps="http://schemas.microsoft.com/office/word/2010/wordprocessingShape" mc:Ignorable="w14 w15 w16se w16cid w16 w16cex w16sdtdh wp14">
+  <w:footnote w:type="separator" w:id="-1">
+    <w:p>
+      <w:r>
+        <w:separator/>
+      </w:r>
+    </w:p>
+  </w:footnote>
+  <w:footnote w:type="continuationSeparator" w:id="0">
+    <w:p>
+      <w:r>
+        <w:continuationSeparator/>
+      </w:r>
+    </w:p>
+  </w:footnote>
+</w:footnotes>
+</file>
+
+<file path=word/header1.xml><?xml version="1.0" encoding="utf-8"?>
+<w:hdr xmlns:wpc="http://schemas.microsoft.com/office/word/2010/wordprocessingCanvas" xmlns:cx="http://schemas.microsoft.com/office/drawing/2014/chartex" xmlns:cx1="http://schemas.microsoft.com/office/drawing/2015/9/8/chartex" xmlns:cx2="http://schemas.microsoft.com/office/drawing/2015/10/21/chartex" xmlns:cx3="http://schemas.microsoft.com/office/drawing/2016/5/9/chartex" xmlns:cx4="http://schemas.microsoft.com/office/drawing/2016/5/10/chartex" xmlns:cx5="http://schemas.microsoft.com/office/drawing/2016/5/11/chartex" xmlns:cx6="http://schemas.microsoft.com/office/drawing/2016/5/12/chartex" xmlns:cx7="http://schemas.microsoft.com/office/drawing/2016/5/13/chartex" xmlns:cx8="http://schemas.microsoft.com/office/drawing/2016/5/14/chartex" xmlns:mc="http://schemas.openxmlformats.org/markup-compatibility/2006" xmlns:aink="http://schemas.microsoft.com/office/drawing/2016/ink" xmlns:am3d="http://schemas.microsoft.com/office/drawing/2017/model3d" xmlns:o="urn:schemas-microsoft-com:office:office" xmlns:r="http://schemas.openxmlformats.org/officeDocument/2006/relationships" xmlns:m="http://schemas.openxmlformats.org/officeDocument/2006/math" xmlns:v="urn:schemas-microsoft-com:vml" xmlns:wp14="http://schemas.microsoft.com/office/word/2010/wordprocessingDrawing" xmlns:wp="http://schemas.openxmlformats.org/drawingml/2006/wordprocessingDrawing" xmlns:w10="urn:schemas-microsoft-com:office:word" xmlns:w="http://schemas.openxmlformats.org/wordprocessingml/2006/main" xmlns:w14="http://schemas.microsoft.com/office/word/2010/wordml" xmlns:w15="http://schemas.microsoft.com/office/word/2012/wordml" xmlns:w16cex="http://schemas.microsoft.com/office/word/2018/wordml/cex" xmlns:w16cid="http://schemas.microsoft.com/office/word/2016/wordml/cid" xmlns:w16="http://schemas.microsoft.com/office/word/2018/wordml" xmlns:w16sdtdh="http://schemas.microsoft.com/office/word/2020/wordml/sdtdatahash" xmlns:w16se="http://schemas.microsoft.com/office/word/2015/wordml/symex" xmlns:wpg="http://schemas.microsoft.com/office/word/2010/wordprocessingGroup" xmlns:wpi="http://schemas.microsoft.com/office/word/2010/wordprocessingInk" xmlns:wne="http://schemas.microsoft.com/office/word/2006/wordml" xmlns:wps="http://schemas.microsoft.com/office/word/2010/wordprocessingShape" mc:Ignorable="w14 w15 w16se w16cid w16 w16cex w16sdtdh wp14">
+  <w:p>
+    <w:pPr>
+      <w:pStyle w:val="Header"/>
+    </w:pPr>
+  </w:p>
+</w:hdr>
+</file>
+
+<file path=word/header2.xml><?xml version="1.0" encoding="utf-8"?>
+<w:hdr xmlns:wpc="http://schemas.microsoft.com/office/word/2010/wordprocessingCanvas" xmlns:cx="http://schemas.microsoft.com/office/drawing/2014/chartex" xmlns:cx1="http://schemas.microsoft.com/office/drawing/2015/9/8/chartex" xmlns:cx2="http://schemas.microsoft.com/office/drawing/2015/10/21/chartex" xmlns:cx3="http://schemas.microsoft.com/office/drawing/2016/5/9/chartex" xmlns:cx4="http://schemas.microsoft.com/office/drawing/2016/5/10/chartex" xmlns:cx5="http://schemas.microsoft.com/office/drawing/2016/5/11/chartex" xmlns:cx6="http://schemas.microsoft.com/office/drawing/2016/5/12/chartex" xmlns:cx7="http://schemas.microsoft.com/office/drawing/2016/5/13/chartex" xmlns:cx8="http://schemas.microsoft.com/office/drawing/2016/5/14/chartex" xmlns:mc="http://schemas.openxmlformats.org/markup-compatibility/2006" xmlns:aink="http://schemas.microsoft.com/office/drawing/2016/ink" xmlns:am3d="http://schemas.microsoft.com/office/drawing/2017/model3d" xmlns:o="urn:schemas-microsoft-com:office:office" xmlns:r="http://schemas.openxmlformats.org/officeDocument/2006/relationships" xmlns:m="http://schemas.openxmlformats.org/officeDocument/2006/math" xmlns:v="urn:schemas-microsoft-com:vml" xmlns:wp14="http://schemas.microsoft.com/office/word/2010/wordprocessingDrawing" xmlns:wp="http://schemas.openxmlformats.org/drawingml/2006/wordprocessingDrawing" xmlns:w10="urn:schemas-microsoft-com:office:word" xmlns:w="http://schemas.openxmlformats.org/wordprocessingml/2006/main" xmlns:w14="http://schemas.microsoft.com/office/word/2010/wordml" xmlns:w15="http://schemas.microsoft.com/office/word/2012/wordml" xmlns:w16cex="http://schemas.microsoft.com/office/word/2018/wordml/cex" xmlns:w16cid="http://schemas.microsoft.com/office/word/2016/wordml/cid" xmlns:w16="http://schemas.microsoft.com/office/word/2018/wordml" xmlns:w16sdtdh="http://schemas.microsoft.com/office/word/2020/wordml/sdtdatahash" xmlns:w16se="http://schemas.microsoft.com/office/word/2015/wordml/symex" xmlns:wpg="http://schemas.microsoft.com/office/word/2010/wordprocessingGroup" xmlns:wpi="http://schemas.microsoft.com/office/word/2010/wordprocessingInk" xmlns:wne="http://schemas.microsoft.com/office/word/2006/wordml" xmlns:wps="http://schemas.microsoft.com/office/word/2010/wordprocessingShape" mc:Ignorable="w14 w15 w16se w16cid w16 w16cex w16sdtdh wp14">
+  <w:p>
+    <w:pPr>
+      <w:pStyle w:val="Header"/>
+      <w:rPr>
+        <w:lang w:val="en-US"/>
+      </w:rPr>
+    </w:pPr>
+    <w:r>
+      <w:rPr>
+        <w:noProof/>
+        <w:lang w:val="en-US"/>
+      </w:rPr>
+      <w:drawing>
+        <wp:inline distT="0" distB="0" distL="0" distR="0" wp14:anchorId="32449C7A" wp14:editId="08821806">
+          <wp:extent cx="399570" cy="399570"/>
+          <wp:effectExtent l="0" t="0" r="0" b="0"/>
+          <wp:docPr id="4" name="Picture 4" descr="Shape&#10;&#10;Description automatically generated"/>
+          <wp:cNvGraphicFramePr>
+            <a:graphicFrameLocks xmlns:a="http://schemas.openxmlformats.org/drawingml/2006/main" noChangeAspect="1"/>
+          </wp:cNvGraphicFramePr>
+          <a:graphic xmlns:a="http://schemas.openxmlformats.org/drawingml/2006/main">
+            <a:graphicData uri="http://schemas.openxmlformats.org/drawingml/2006/picture">
+              <pic:pic xmlns:pic="http://schemas.openxmlformats.org/drawingml/2006/picture">
+                <pic:nvPicPr>
+                  <pic:cNvPr id="4" name="Picture 4" descr="Shape&#10;&#10;Description automatically generated"/>
+                  <pic:cNvPicPr/>
+                </pic:nvPicPr>
+                <pic:blipFill>
+                  <a:blip r:embed="rId1"/>
+                  <a:stretch>
+                    <a:fillRect/>
+                  </a:stretch>
+                </pic:blipFill>
+                <pic:spPr>
+                  <a:xfrm flipH="1">
+                    <a:off x="0" y="0"/>
+                    <a:ext cx="420432" cy="420432"/>
+                  </a:xfrm>
+                  <a:prstGeom prst="rect">
+                    <a:avLst/>
+                  </a:prstGeom>
+                </pic:spPr>
+              </pic:pic>
+            </a:graphicData>
+          </a:graphic>
+        </wp:inline>
+      </w:drawing>
+    </w:r>
+    <w:r>
+      <w:rPr>
+        <w:lang w:val="en-US"/>
+      </w:rPr>
+      <w:t xml:space="preserve"> ALLIEVO: ______________________________________________ ITS 17 2022</w:t>
+    </w:r>
+  </w:p>
+  <w:p>
+    <w:pPr>
+      <w:pStyle w:val="Header"/>
+      <w:rPr>
+        <w:lang w:val="en-US"/>
+      </w:rPr>
+    </w:pPr>
+  </w:p>
+</w:hdr>
+</file>
+
+<file path=word/header3.xml><?xml version="1.0" encoding="utf-8"?>
+<w:hdr xmlns:wpc="http://schemas.microsoft.com/office/word/2010/wordprocessingCanvas" xmlns:cx="http://schemas.microsoft.com/office/drawing/2014/chartex" xmlns:cx1="http://schemas.microsoft.com/office/drawing/2015/9/8/chartex" xmlns:cx2="http://schemas.microsoft.com/office/drawing/2015/10/21/chartex" xmlns:cx3="http://schemas.microsoft.com/office/drawing/2016/5/9/chartex" xmlns:cx4="http://schemas.microsoft.com/office/drawing/2016/5/10/chartex" xmlns:cx5="http://schemas.microsoft.com/office/drawing/2016/5/11/chartex" xmlns:cx6="http://schemas.microsoft.com/office/drawing/2016/5/12/chartex" xmlns:cx7="http://schemas.microsoft.com/office/drawing/2016/5/13/chartex" xmlns:cx8="http://schemas.microsoft.com/office/drawing/2016/5/14/chartex" xmlns:mc="http://schemas.openxmlformats.org/markup-compatibility/2006" xmlns:aink="http://schemas.microsoft.com/office/drawing/2016/ink" xmlns:am3d="http://schemas.microsoft.com/office/drawing/2017/model3d" xmlns:o="urn:schemas-microsoft-com:office:office" xmlns:r="http://schemas.openxmlformats.org/officeDocument/2006/relationships" xmlns:m="http://schemas.openxmlformats.org/officeDocument/2006/math" xmlns:v="urn:schemas-microsoft-com:vml" xmlns:wp14="http://schemas.microsoft.com/office/word/2010/wordprocessingDrawing" xmlns:wp="http://schemas.openxmlformats.org/drawingml/2006/wordprocessingDrawing" xmlns:w10="urn:schemas-microsoft-com:office:word" xmlns:w="http://schemas.openxmlformats.org/wordprocessingml/2006/main" xmlns:w14="http://schemas.microsoft.com/office/word/2010/wordml" xmlns:w15="http://schemas.microsoft.com/office/word/2012/wordml" xmlns:w16cex="http://schemas.microsoft.com/office/word/2018/wordml/cex" xmlns:w16cid="http://schemas.microsoft.com/office/word/2016/wordml/cid" xmlns:w16="http://schemas.microsoft.com/office/word/2018/wordml" xmlns:w16sdtdh="http://schemas.microsoft.com/office/word/2020/wordml/sdtdatahash" xmlns:w16se="http://schemas.microsoft.com/office/word/2015/wordml/symex" xmlns:wpg="http://schemas.microsoft.com/office/word/2010/wordprocessingGroup" xmlns:wpi="http://schemas.microsoft.com/office/word/2010/wordprocessingInk" xmlns:wne="http://schemas.microsoft.com/office/word/2006/wordml" xmlns:wps="http://schemas.microsoft.com/office/word/2010/wordprocessingShape" mc:Ignorable="w14 w15 w16se w16cid w16 w16cex w16sdtdh wp14">
+  <w:p>
+    <w:pPr>
+      <w:pStyle w:val="Header"/>
+    </w:pPr>
+  </w:p>
+</w:hdr>
 </file>
 
 <file path=word/numbering.xml><?xml version="1.0" encoding="utf-8"?>
@@ -5478,6 +5784,7 @@
   <w:style w:type="character" w:default="1" w:styleId="DefaultParagraphFont">
     <w:name w:val="Default Paragraph Font"/>
     <w:uiPriority w:val="1"/>
+    <w:semiHidden/>
     <w:unhideWhenUsed/>
   </w:style>
   <w:style w:type="table" w:default="1" w:styleId="TableNormal">
@@ -5534,6 +5841,48 @@
       <w:color w:val="605E5C"/>
       <w:shd w:val="clear" w:color="auto" w:fill="E1DFDD"/>
     </w:rPr>
+  </w:style>
+  <w:style w:type="paragraph" w:styleId="Header">
+    <w:name w:val="header"/>
+    <w:basedOn w:val="Normal"/>
+    <w:link w:val="HeaderChar"/>
+    <w:uiPriority w:val="99"/>
+    <w:unhideWhenUsed/>
+    <w:rsid w:val="001D1167"/>
+    <w:pPr>
+      <w:tabs>
+        <w:tab w:val="center" w:pos="4513"/>
+        <w:tab w:val="right" w:pos="9026"/>
+      </w:tabs>
+    </w:pPr>
+  </w:style>
+  <w:style w:type="character" w:customStyle="1" w:styleId="HeaderChar">
+    <w:name w:val="Header Char"/>
+    <w:basedOn w:val="DefaultParagraphFont"/>
+    <w:link w:val="Header"/>
+    <w:uiPriority w:val="99"/>
+    <w:rsid w:val="001D1167"/>
+  </w:style>
+  <w:style w:type="paragraph" w:styleId="Footer">
+    <w:name w:val="footer"/>
+    <w:basedOn w:val="Normal"/>
+    <w:link w:val="FooterChar"/>
+    <w:uiPriority w:val="99"/>
+    <w:unhideWhenUsed/>
+    <w:rsid w:val="001D1167"/>
+    <w:pPr>
+      <w:tabs>
+        <w:tab w:val="center" w:pos="4513"/>
+        <w:tab w:val="right" w:pos="9026"/>
+      </w:tabs>
+    </w:pPr>
+  </w:style>
+  <w:style w:type="character" w:customStyle="1" w:styleId="FooterChar">
+    <w:name w:val="Footer Char"/>
+    <w:basedOn w:val="DefaultParagraphFont"/>
+    <w:link w:val="Footer"/>
+    <w:uiPriority w:val="99"/>
+    <w:rsid w:val="001D1167"/>
   </w:style>
 </w:styles>
 </file>

</xml_diff>